<commit_message>
vault backup: 2024-05-03 14:02:58
</commit_message>
<xml_diff>
--- a/Vakken/Blok 2/Wetenschapsjournalistiek/Interview (Xenotransplantaties)/InterviewConcept_JortSiemes_4028198_Xenotransplantatie.docx
+++ b/Vakken/Blok 2/Wetenschapsjournalistiek/Interview (Xenotransplantaties)/InterviewConcept_JortSiemes_4028198_Xenotransplantatie.docx
@@ -18,6 +18,22 @@
         </w:rPr>
         <w:t>Xenotransplantatie</w:t>
       </w:r>
+      <w:r>
+        <w:rPr>
+          <w:rFonts w:ascii="Civil Premium" w:hAnsi="Civil Premium"/>
+          <w:sz w:val="44"/>
+          <w:szCs w:val="44"/>
+        </w:rPr>
+        <w:t xml:space="preserve">: </w:t>
+      </w:r>
+      <w:r>
+        <w:rPr>
+          <w:rFonts w:ascii="Civil Premium" w:hAnsi="Civil Premium"/>
+          <w:sz w:val="44"/>
+          <w:szCs w:val="44"/>
+        </w:rPr>
+        <w:t>EEN DIER ALS DONOR</w:t>
+      </w:r>
     </w:p>
     <w:p>
       <w:pPr>
@@ -29,21 +45,13 @@
         <w:rPr>
           <w:rFonts w:ascii="Civil Premium" w:hAnsi="Civil Premium"/>
         </w:rPr>
-        <w:t>EEN DIER ALS DONOR</w:t>
-      </w:r>
-    </w:p>
-    <w:p>
-      <w:pPr>
-        <w:jc w:val="right"/>
+        <w:t>Jort Siemes</w:t>
+      </w:r>
+      <w:r>
         <w:rPr>
           <w:rFonts w:ascii="Civil Premium" w:hAnsi="Civil Premium"/>
         </w:rPr>
-      </w:pPr>
-      <w:r>
-        <w:rPr>
-          <w:rFonts w:ascii="Civil Premium" w:hAnsi="Civil Premium"/>
-        </w:rPr>
-        <w:t>Jort Siemes</w:t>
+        <w:t xml:space="preserve"> - 4028198</w:t>
       </w:r>
     </w:p>
     <w:p/>
@@ -55,7 +63,7 @@
         <mc:AlternateContent>
           <mc:Choice Requires="wps">
             <w:drawing>
-              <wp:anchor distT="0" distB="0" distL="114300" distR="114300" simplePos="0" relativeHeight="251661312" behindDoc="1" locked="0" layoutInCell="1" allowOverlap="1" wp14:anchorId="01EC0A71" wp14:editId="161ADB3D">
+              <wp:anchor distT="0" distB="0" distL="114300" distR="114300" simplePos="0" relativeHeight="251661312" behindDoc="1" locked="0" layoutInCell="1" allowOverlap="1" wp14:anchorId="01EC0A71" wp14:editId="580C482D">
                 <wp:simplePos x="0" y="0"/>
                 <wp:positionH relativeFrom="margin">
                   <wp:align>right</wp:align>
@@ -63,13 +71,13 @@
                 <wp:positionV relativeFrom="paragraph">
                   <wp:posOffset>1657985</wp:posOffset>
                 </wp:positionV>
-                <wp:extent cx="1130300" cy="514350"/>
+                <wp:extent cx="1130300" cy="571500"/>
                 <wp:effectExtent l="0" t="0" r="0" b="0"/>
                 <wp:wrapTight wrapText="bothSides">
                   <wp:wrapPolygon edited="0">
                     <wp:start x="0" y="0"/>
-                    <wp:lineTo x="0" y="20800"/>
-                    <wp:lineTo x="21115" y="20800"/>
+                    <wp:lineTo x="0" y="20880"/>
+                    <wp:lineTo x="21115" y="20880"/>
                     <wp:lineTo x="21115" y="0"/>
                     <wp:lineTo x="0" y="0"/>
                   </wp:wrapPolygon>
@@ -83,7 +91,7 @@
                       <wps:spPr>
                         <a:xfrm>
                           <a:off x="0" y="0"/>
-                          <a:ext cx="1130300" cy="514350"/>
+                          <a:ext cx="1130300" cy="571500"/>
                         </a:xfrm>
                         <a:prstGeom prst="rect">
                           <a:avLst/>
@@ -101,14 +109,14 @@
                             <w:pPr>
                               <w:pStyle w:val="Caption"/>
                               <w:rPr>
-                                <w:sz w:val="12"/>
-                                <w:szCs w:val="12"/>
+                                <w:sz w:val="16"/>
+                                <w:szCs w:val="16"/>
                               </w:rPr>
                             </w:pPr>
                             <w:r>
                               <w:rPr>
-                                <w:sz w:val="12"/>
-                                <w:szCs w:val="12"/>
+                                <w:sz w:val="16"/>
+                                <w:szCs w:val="16"/>
                               </w:rPr>
                               <w:t>Isabelle Pirson: MA MSc</w:t>
                             </w:r>
@@ -154,21 +162,21 @@
                 <v:stroke joinstyle="miter"/>
                 <v:path gradientshapeok="t" o:connecttype="rect"/>
               </v:shapetype>
-              <v:shape id="Text Box 1" o:spid="_x0000_s1026" type="#_x0000_t202" style="position:absolute;margin-left:37.8pt;margin-top:130.55pt;width:89pt;height:40.5pt;z-index:-251655168;visibility:visible;mso-wrap-style:square;mso-width-percent:0;mso-height-percent:0;mso-wrap-distance-left:9pt;mso-wrap-distance-top:0;mso-wrap-distance-right:9pt;mso-wrap-distance-bottom:0;mso-position-horizontal:right;mso-position-horizontal-relative:margin;mso-position-vertical:absolute;mso-position-vertical-relative:text;mso-width-percent:0;mso-height-percent:0;mso-width-relative:margin;mso-height-relative:margin;v-text-anchor:top" o:gfxdata="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" stroked="f">
+              <v:shape id="Text Box 1" o:spid="_x0000_s1026" type="#_x0000_t202" style="position:absolute;margin-left:37.8pt;margin-top:130.55pt;width:89pt;height:45pt;z-index:-251655168;visibility:visible;mso-wrap-style:square;mso-width-percent:0;mso-height-percent:0;mso-wrap-distance-left:9pt;mso-wrap-distance-top:0;mso-wrap-distance-right:9pt;mso-wrap-distance-bottom:0;mso-position-horizontal:right;mso-position-horizontal-relative:margin;mso-position-vertical:absolute;mso-position-vertical-relative:text;mso-width-percent:0;mso-height-percent:0;mso-width-relative:margin;mso-height-relative:margin;v-text-anchor:top" o:gfxdata="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" stroked="f">
                 <v:textbox inset="0,0,0,0">
                   <w:txbxContent>
                     <w:p>
                       <w:pPr>
                         <w:pStyle w:val="Caption"/>
                         <w:rPr>
-                          <w:sz w:val="12"/>
-                          <w:szCs w:val="12"/>
+                          <w:sz w:val="16"/>
+                          <w:szCs w:val="16"/>
                         </w:rPr>
                       </w:pPr>
                       <w:r>
                         <w:rPr>
-                          <w:sz w:val="12"/>
-                          <w:szCs w:val="12"/>
+                          <w:sz w:val="16"/>
+                          <w:szCs w:val="16"/>
                         </w:rPr>
                         <w:t>Isabelle Pirson: MA MSc</w:t>
                       </w:r>
@@ -338,318 +346,139 @@
           <w:bCs/>
         </w:rPr>
       </w:pPr>
-    </w:p>
-    <w:p>
-      <w:pPr>
+      <w:r>
         <w:rPr>
           <w:b/>
           <w:bCs/>
         </w:rPr>
-      </w:pPr>
+        <w:t>D</w:t>
+      </w:r>
       <w:r>
         <w:rPr>
           <w:b/>
           <w:bCs/>
         </w:rPr>
-        <w:t>D</w:t>
+        <w:t>onoren</w:t>
       </w:r>
       <w:r>
         <w:rPr>
           <w:b/>
           <w:bCs/>
         </w:rPr>
-        <w:t>onoren</w:t>
-      </w:r>
-      <w:r>
+        <w:t xml:space="preserve"> deficit</w:t>
+      </w:r>
+    </w:p>
+    <w:p>
+      <w:r>
+        <w:t xml:space="preserve">Het belangrijkste probleem dat xenotransplantatie aanpakt, is het feit dat er meer mensen zijn die een orgaan nodig hebben dan dat er beschikbaar zijn, legt </w:t>
+      </w:r>
+      <w:r>
+        <w:t>Pirson</w:t>
+      </w:r>
+      <w:r>
+        <w:t xml:space="preserve"> uit. "Dit heeft geleid tot lange wachtlijsten, wat de motivatie was om alternatieve methoden te bedenken om mensen te helpen aan organen te komen."</w:t>
+      </w:r>
+    </w:p>
+    <w:p>
+      <w:r>
+        <w:t xml:space="preserve">Een van de grootste uitdagingen voor een succesvolle xenotransplantatie is het voorkomen van afstotingsreacties. "Dit betekent dat het lichaam na de transplantatie het donororgaan niet herkent als lichaamseigen," legt </w:t>
+      </w:r>
+      <w:r>
+        <w:t>Pirson</w:t>
+      </w:r>
+      <w:r>
+        <w:t xml:space="preserve"> uit. "Bepaalde eiwit- en suikerketens op de cellen geven signalen die aangeven of het orgaan eigen is. Als deze ketens niet overeenkomen, treedt er een afweerreactie van het immuunsysteem op, vergelijkbaar met de reactie op een virus, waarbij het lichaam probeert het orgaan af te stoten."</w:t>
+      </w:r>
+    </w:p>
+    <w:p>
+      <w:pPr>
         <w:rPr>
           <w:b/>
           <w:bCs/>
         </w:rPr>
-        <w:t xml:space="preserve"> deficit</w:t>
-      </w:r>
-    </w:p>
-    <w:p>
-      <w:r>
-        <w:t>Het voornaamste probleem</w:t>
-      </w:r>
-      <w:r>
-        <w:t xml:space="preserve"> dat xenotransplantatie oplost</w:t>
-      </w:r>
-      <w:r>
-        <w:t xml:space="preserve"> is dat er meer m</w:t>
-      </w:r>
-      <w:r>
-        <w:t xml:space="preserve">ensen zijn die een orgaan nodig hebben dan dat er </w:t>
-      </w:r>
-      <w:r>
-        <w:t xml:space="preserve">beschikbaar </w:t>
-      </w:r>
-      <w:r>
-        <w:t>zijn</w:t>
-      </w:r>
-      <w:r>
-        <w:t xml:space="preserve"> verteld Isabelle</w:t>
-      </w:r>
-      <w:r>
-        <w:t>.</w:t>
-      </w:r>
-      <w:r>
-        <w:t xml:space="preserve"> </w:t>
-      </w:r>
-      <w:r>
-        <w:t>‘Dit</w:t>
-      </w:r>
-      <w:r>
-        <w:t xml:space="preserve"> heeft geresulteerd in </w:t>
-      </w:r>
-      <w:r>
-        <w:t>hele lange wachtlijst</w:t>
-      </w:r>
-      <w:r>
-        <w:t>en</w:t>
-      </w:r>
-      <w:r>
-        <w:t xml:space="preserve"> wat de reden geweest om</w:t>
-      </w:r>
-      <w:r>
-        <w:t xml:space="preserve"> alternatieve manieren </w:t>
-      </w:r>
-      <w:r>
-        <w:t xml:space="preserve">te </w:t>
-      </w:r>
-      <w:r>
-        <w:t xml:space="preserve">bedenken om </w:t>
-      </w:r>
-      <w:r>
-        <w:t>mensen aan organen te helpen’</w:t>
-      </w:r>
-      <w:r>
-        <w:t>.</w:t>
-      </w:r>
-    </w:p>
-    <w:p>
-      <w:r>
-        <w:t>Een van de grootste obstakels voor een succesvolle xenotransplantatie is het voorkomen van een afstotingsreactie.</w:t>
-      </w:r>
+      </w:pPr>
       <w:r>
         <w:rPr>
           <w:b/>
           <w:bCs/>
         </w:rPr>
-        <w:t xml:space="preserve"> </w:t>
-      </w:r>
-      <w:r>
+        <w:t>Levensvatbare oplossing?</w:t>
+      </w:r>
+    </w:p>
+    <w:p>
+      <w:r>
+        <w:t>Pirson legt uit dat xenotransplantatie niet het volledige tekort aan donoren kan oplossen vanwege twee belangrijke obstakels. Ten eerste merkt ze op dat niet alle organen even gemakkelijk te transplanteren zijn naar mensen. "Bijvoorbeeld," zegt ze, "het hart is relatief eenvoudig omdat het in wezen een pomp is. Maar bij een levertransplantatie moeten ook veel hormonen worden geproduceerd die door het hele lichaam worden verspreid. Dit maakt het uitdagend om alle organen op dezelfde 'makkelijke' manier te transplanteren."</w:t>
+      </w:r>
+    </w:p>
+    <w:p>
+      <w:r>
+        <w:t xml:space="preserve">Ten tweede benadrukt ze een probleem met de specialisatie. "Hoewel varkens als donoren zeer schaalbaar zijn," legt ze uit, "duurt het veel langer om artsen op te leiden die gespecialiseerd zijn in xenotransplantatie. Voor een toekomst met xenotransplantatie zijn er meer specialisten nodig, maar die zijn momenteel schaars. Dit brengt ook hogere kosten met zich mee, aangezien transplantaties al duur </w:t>
+      </w:r>
+      <w:r>
+        <w:lastRenderedPageBreak/>
+        <w:t xml:space="preserve">zijn en veel hooggespecialiseerde zorg vereisen. Bovendien mogen donoren momenteel geen </w:t>
+      </w:r>
+      <w:r>
+        <w:t>geld</w:t>
+      </w:r>
+      <w:r>
+        <w:t xml:space="preserve"> ontvangen voor hun orgaandonatie, terwijl bedrijven wellicht varkensorganen kunnen verkopen op de markt." Hierdoor is het waarschijnlijk dat xenotransplantatie een aanzienlijk prijskaartje met zich meebrengt.</w:t>
+      </w:r>
+    </w:p>
+    <w:p>
+      <w:pPr>
         <w:rPr>
           <w:b/>
           <w:bCs/>
         </w:rPr>
-        <w:t>‘</w:t>
-      </w:r>
-      <w:r>
-        <w:t xml:space="preserve">Dit betekent dat </w:t>
-      </w:r>
-      <w:r>
-        <w:t xml:space="preserve">na de transplantatie </w:t>
-      </w:r>
-      <w:r>
-        <w:t>h</w:t>
-      </w:r>
-      <w:r>
-        <w:t xml:space="preserve">et hart </w:t>
-      </w:r>
-      <w:r>
-        <w:t>als</w:t>
-      </w:r>
-      <w:r>
-        <w:t xml:space="preserve"> orgaan </w:t>
-      </w:r>
-      <w:r>
-        <w:t xml:space="preserve">niet </w:t>
-      </w:r>
-      <w:r>
-        <w:t>wordt herkend als dat het lichaamseigen i</w:t>
-      </w:r>
-      <w:r>
-        <w:t>s’. B</w:t>
-      </w:r>
-      <w:r>
-        <w:t xml:space="preserve">epaalde eiwit en suikerketens </w:t>
-      </w:r>
-      <w:r>
-        <w:t>op je cellen geven dit aan en a</w:t>
-      </w:r>
-      <w:r>
-        <w:t xml:space="preserve">ls dat niet zo is, dan heb je een afweerreactie van je immuunsysteem die dat eigenlijk signaleren en dan gaan proberen om </w:t>
-      </w:r>
-      <w:r>
-        <w:t xml:space="preserve">net zoals bij </w:t>
-      </w:r>
-      <w:r>
-        <w:t xml:space="preserve">een virus </w:t>
-      </w:r>
-      <w:r>
-        <w:t>het w</w:t>
-      </w:r>
-      <w:r>
-        <w:t>ordt opgeruimd</w:t>
-      </w:r>
-      <w:r>
-        <w:t>.</w:t>
-      </w:r>
-      <w:r>
-        <w:t xml:space="preserve"> </w:t>
-      </w:r>
-    </w:p>
-    <w:p/>
-    <w:p>
-      <w:pPr>
+      </w:pPr>
+      <w:r>
         <w:rPr>
           <w:b/>
           <w:bCs/>
         </w:rPr>
-      </w:pPr>
-      <w:r>
-        <w:rPr>
-          <w:b/>
-          <w:bCs/>
-        </w:rPr>
-        <w:t>Levensvatbare oplossing?</w:t>
-      </w:r>
-    </w:p>
-    <w:p>
-      <w:r>
-        <w:t>Of xenotransplantatie het gehele donortekort zou kunnen opnemen geeft Isabelle een uitleg van twee bottlenecks. Ten eerste vertelt ze dat: ‘</w:t>
-      </w:r>
-      <w:r>
-        <w:t>niet alle</w:t>
-      </w:r>
-      <w:r>
-        <w:t xml:space="preserve"> organen </w:t>
-      </w:r>
-      <w:r>
-        <w:t>even</w:t>
-      </w:r>
-      <w:r>
-        <w:t xml:space="preserve"> makkelijk te transplanteren </w:t>
-      </w:r>
-      <w:r>
-        <w:t xml:space="preserve">zijn </w:t>
-      </w:r>
-      <w:r>
-        <w:t xml:space="preserve">naar </w:t>
-      </w:r>
-      <w:r>
-        <w:t>m</w:t>
-      </w:r>
-      <w:r>
-        <w:t xml:space="preserve">ensen. </w:t>
-      </w:r>
-      <w:r>
-        <w:t>H</w:t>
-      </w:r>
-      <w:r>
-        <w:t>et hart is in die zin</w:t>
-      </w:r>
-      <w:r>
-        <w:t xml:space="preserve"> </w:t>
-      </w:r>
-      <w:r>
-        <w:t xml:space="preserve">bijvoorbeeld </w:t>
-      </w:r>
-      <w:r>
-        <w:t>e</w:t>
-      </w:r>
-      <w:r>
-        <w:t xml:space="preserve">en makkelijk orgaan </w:t>
-      </w:r>
-      <w:r>
-        <w:t xml:space="preserve">omdat </w:t>
-      </w:r>
-      <w:r>
-        <w:t xml:space="preserve">dat </w:t>
-      </w:r>
-      <w:r>
-        <w:t>eigenlijk gewoon</w:t>
-      </w:r>
-      <w:r>
-        <w:t xml:space="preserve"> een pomp is.</w:t>
-      </w:r>
-      <w:r>
-        <w:t xml:space="preserve"> </w:t>
-      </w:r>
-      <w:r>
-        <w:t>Als je</w:t>
-      </w:r>
-      <w:r>
-        <w:t xml:space="preserve"> bijvoorbeeld</w:t>
-      </w:r>
-      <w:r>
-        <w:t xml:space="preserve"> een leve</w:t>
-      </w:r>
-      <w:r>
-        <w:t>rtransplantatie</w:t>
-      </w:r>
-      <w:r>
-        <w:t xml:space="preserve"> hebt, die moet ook heel veel hormonen produceren die in je hele lichaam weer terecht </w:t>
-      </w:r>
-      <w:r>
-        <w:t xml:space="preserve">moeten </w:t>
-      </w:r>
-      <w:r>
-        <w:t xml:space="preserve">komen. </w:t>
-      </w:r>
-      <w:r>
-        <w:t>Dit maakt het</w:t>
-      </w:r>
-      <w:r>
-        <w:t xml:space="preserve"> lastig of alle organen net zo </w:t>
-      </w:r>
-      <w:r>
-        <w:t>“</w:t>
-      </w:r>
-      <w:r>
-        <w:t>makkelijk</w:t>
-      </w:r>
-      <w:r>
-        <w:t>”</w:t>
-      </w:r>
-      <w:r>
-        <w:t xml:space="preserve"> te transplanteren zijn</w:t>
-      </w:r>
-      <w:r>
-        <w:t>.</w:t>
-      </w:r>
-      <w:r>
-        <w:t xml:space="preserve"> </w:t>
-      </w:r>
-    </w:p>
+        <w:t>Dieren dilemma</w:t>
+      </w:r>
+    </w:p>
+    <w:p>
+      <w:r>
+        <w:t>Xenotransplantatie is een zeer controversieel onderwerp dat diep ingrijpt in de huidige maatschappelijke debatten over onze relatie met dieren. "Hoe ver moeten we gaan om levens te redden?" en "Is het ethisch verantwoord om dieren te gebruiken voor menselijke doeleinden?" zijn vragen die centraal staan, legt Pirson uit. "Mensen hebben hier verschillende opvattingen over, wat het onderwerp bijzonder beladen maakt."</w:t>
+      </w:r>
+    </w:p>
+    <w:p>
+      <w:r>
+        <w:t>Momenteel worden varkens voornamelijk gebruikt in de vleesindustrie, wat voor velen een minder nobel doel lijkt dan het redden van mensenlevens. Deze varkens moeten echter een strikte levensstijl volgen, waarbij ze zo hygiënisch en steriel mogelijk moeten zijn om het succes van de transplantatie te waarborgen. Hierdoor kunnen ze niet hun natuurlijke gedrag vertonen. Toch worden varkens over het algemeen als een minder controversiële keuze beschouwd dan apen voor xenotransplantatie, omdat mensen al gewend zijn aan het houden van varkens in grote aantallen.</w:t>
+      </w:r>
+    </w:p>
+    <w:p>
+      <w:r>
+        <w:t>De vraag rijst of xenotransplantatie past in een samenleving waarin steeds meer aandacht wordt besteed aan het verminderen van het gebruik van dierlijke producten. Pirson wijst erop dat deze trend al zichtbaar is: "We willen nu al minder afhankelijk zijn van dierlijke producten. Is xenotransplantatie dan wel een technologie waar we vol op moeten inzetten?" Ze suggereert dat het ook kan worden gezien als een tussenoplossing om het huidige tekort aan donororganen aan te pakken totdat er een andere oplossing is gevonden.</w:t>
+      </w:r>
+    </w:p>
+    <w:p>
+      <w:r>
+        <w:t>Tijdens haar onderzoek merkte Pirson veel verdeeldheid onder respondenten. Sommigen waren categorisch tegen het gebruik van dieren voor menselijke doeleinden en maakten zich zorgen over dierenwelzijn en het risico op ziekteoverdracht, zoals bijvoorbeeld bij zoönosen, wat heeft geleid tot de COVID-19-pandemie. Toch zijn de meeste mensen positief over het potentieel van xenotransplantatie om mensen te helpen die lijden onder het tekort aan donororganen.</w:t>
+      </w:r>
+    </w:p>
+    <w:p/>
     <w:p>
       <w:r>
         <w:rPr>
           <w:rFonts w:ascii="Civil Premium" w:hAnsi="Civil Premium"/>
           <w:noProof/>
         </w:rPr>
-        <w:lastRenderedPageBreak/>
         <w:drawing>
-          <wp:anchor distT="0" distB="0" distL="114300" distR="114300" simplePos="0" relativeHeight="251663360" behindDoc="1" locked="0" layoutInCell="1" allowOverlap="1" wp14:anchorId="1B6D2642" wp14:editId="2AB7ED1C">
+          <wp:anchor distT="0" distB="0" distL="114300" distR="114300" simplePos="0" relativeHeight="251663360" behindDoc="1" locked="0" layoutInCell="1" allowOverlap="1" wp14:anchorId="765943C4" wp14:editId="47BAC329">
             <wp:simplePos x="0" y="0"/>
             <wp:positionH relativeFrom="margin">
-              <wp:posOffset>-635</wp:posOffset>
+              <wp:align>left</wp:align>
             </wp:positionH>
             <wp:positionV relativeFrom="paragraph">
-              <wp:posOffset>1619250</wp:posOffset>
+              <wp:posOffset>340995</wp:posOffset>
             </wp:positionV>
-            <wp:extent cx="5928360" cy="2533650"/>
-            <wp:effectExtent l="0" t="0" r="0" b="0"/>
-            <wp:wrapTight wrapText="bothSides">
-              <wp:wrapPolygon edited="0">
-                <wp:start x="0" y="0"/>
-                <wp:lineTo x="0" y="21438"/>
-                <wp:lineTo x="21517" y="21438"/>
-                <wp:lineTo x="21517" y="0"/>
-                <wp:lineTo x="0" y="0"/>
-              </wp:wrapPolygon>
-            </wp:wrapTight>
+            <wp:extent cx="4298950" cy="1837055"/>
+            <wp:effectExtent l="0" t="0" r="6350" b="0"/>
+            <wp:wrapTopAndBottom/>
             <wp:docPr id="300743571" name="Picture 1" descr="A group of people performing surgery&#10;&#10;Description automatically generated"/>
             <wp:cNvGraphicFramePr>
               <a:graphicFrameLocks xmlns:a="http://schemas.openxmlformats.org/drawingml/2006/main" noChangeAspect="1"/>
@@ -677,7 +506,7 @@
                   <pic:spPr bwMode="auto">
                     <a:xfrm>
                       <a:off x="0" y="0"/>
-                      <a:ext cx="5928360" cy="2533650"/>
+                      <a:ext cx="4298950" cy="1837055"/>
                     </a:xfrm>
                     <a:prstGeom prst="rect">
                       <a:avLst/>
@@ -705,247 +534,10 @@
         </w:drawing>
       </w:r>
       <w:r>
-        <w:t xml:space="preserve">Ten tweede kwam bij haar onderzoek een probleem in de specialisatie naar voren. </w:t>
-      </w:r>
-      <w:r>
-        <w:t xml:space="preserve">Want </w:t>
-      </w:r>
-      <w:r>
-        <w:t xml:space="preserve">varkens </w:t>
-      </w:r>
-      <w:r>
-        <w:t>a</w:t>
-      </w:r>
-      <w:r>
-        <w:t xml:space="preserve">ls je die zou gebruiken </w:t>
-      </w:r>
-      <w:r>
-        <w:t xml:space="preserve">zijn erg </w:t>
-      </w:r>
-      <w:r>
-        <w:t>schaalbaar, maar arts</w:t>
-      </w:r>
-      <w:r>
-        <w:t>en opleiden</w:t>
-      </w:r>
-      <w:r>
-        <w:t xml:space="preserve"> duurt veel langer</w:t>
-      </w:r>
-      <w:r>
-        <w:t xml:space="preserve">. </w:t>
-      </w:r>
-      <w:r>
-        <w:t xml:space="preserve">Voor een toekomst met xenotransplantatie </w:t>
-      </w:r>
-      <w:r>
-        <w:t xml:space="preserve">zijn er </w:t>
-      </w:r>
-      <w:r>
-        <w:t xml:space="preserve">namelijk </w:t>
-      </w:r>
-      <w:r>
-        <w:t xml:space="preserve">specialisten nodig die er op dit moment nog </w:t>
-      </w:r>
-      <w:r>
-        <w:t>amper zijn</w:t>
-      </w:r>
-      <w:r>
-        <w:t>.</w:t>
-      </w:r>
-      <w:r>
-        <w:t xml:space="preserve"> </w:t>
-      </w:r>
-      <w:r>
-        <w:t>Hogere kosten worden hierbij ook geassocieerd, t</w:t>
-      </w:r>
-      <w:r>
-        <w:t>ransplantaties zijn</w:t>
-      </w:r>
-      <w:r>
-        <w:t xml:space="preserve"> sowieso al een </w:t>
-      </w:r>
-      <w:r>
-        <w:t xml:space="preserve">dure </w:t>
-      </w:r>
-      <w:r>
-        <w:t xml:space="preserve">behandeling </w:t>
-      </w:r>
-      <w:r>
-        <w:t>die</w:t>
-      </w:r>
-      <w:r>
-        <w:t xml:space="preserve"> veel hoogspecialistische zorg vraagt. </w:t>
-      </w:r>
-      <w:r>
-        <w:t>Ook in het huidige systeem mogen m</w:t>
-      </w:r>
-      <w:r>
-        <w:t>ensen die nu hun lichaam donere</w:t>
-      </w:r>
-      <w:r>
-        <w:t>n</w:t>
-      </w:r>
-      <w:r>
-        <w:t xml:space="preserve"> </w:t>
-      </w:r>
-      <w:r>
-        <w:t>daar geen geld voor krijgen</w:t>
-      </w:r>
-      <w:r>
-        <w:t>. T</w:t>
-      </w:r>
-      <w:r>
-        <w:t xml:space="preserve">erwijl een bedrijf varkensharten </w:t>
-      </w:r>
-      <w:r>
-        <w:t xml:space="preserve">kan </w:t>
-      </w:r>
-      <w:r>
-        <w:t>verkopen en in die zin aanbieden</w:t>
-      </w:r>
-      <w:r>
-        <w:t xml:space="preserve"> op de markt</w:t>
-      </w:r>
-      <w:r>
-        <w:t>.</w:t>
-      </w:r>
-      <w:r>
-        <w:t>’</w:t>
-      </w:r>
-      <w:r>
-        <w:t xml:space="preserve"> </w:t>
-      </w:r>
-      <w:r>
-        <w:t>Wat zal betekenen dat xenotransplantatie hoogstwaarschijnlijk een groot prijskaartje met zich mee zal dragen.</w:t>
-      </w:r>
-    </w:p>
-    <w:p>
-      <w:pPr>
-        <w:rPr>
-          <w:b/>
-          <w:bCs/>
-        </w:rPr>
-      </w:pPr>
-      <w:r>
-        <w:rPr>
-          <w:b/>
-          <w:bCs/>
-        </w:rPr>
-        <w:t>Dieren dilemma</w:t>
-      </w:r>
-    </w:p>
-    <w:p>
-      <w:r>
-        <w:t>Xenotransplantatie is een erg beladen onderwerp het snijdt erg met de huidige maatschappelijke discussies over hoe je als</w:t>
-      </w:r>
-      <w:r>
-        <w:t xml:space="preserve"> </w:t>
-      </w:r>
-      <w:r>
-        <w:t>m</w:t>
-      </w:r>
-      <w:r>
-        <w:t>ensen met dieren</w:t>
-      </w:r>
-      <w:r>
-        <w:t xml:space="preserve"> omgaat</w:t>
-      </w:r>
-      <w:r>
-        <w:t>.</w:t>
-      </w:r>
-      <w:r>
-        <w:t xml:space="preserve"> </w:t>
-      </w:r>
-      <w:r>
-        <w:t>‘</w:t>
-      </w:r>
-      <w:r>
-        <w:t>hoe</w:t>
-      </w:r>
-      <w:r>
-        <w:t xml:space="preserve"> </w:t>
-      </w:r>
-      <w:r>
-        <w:t xml:space="preserve">ver wil je gaan om </w:t>
-      </w:r>
-      <w:r>
-        <w:t>m</w:t>
-      </w:r>
-      <w:r>
-        <w:t>ensen te redden?</w:t>
-      </w:r>
-      <w:r>
-        <w:t>’,</w:t>
-      </w:r>
-      <w:r>
-        <w:t xml:space="preserve"> </w:t>
-      </w:r>
-      <w:r>
-        <w:t>‘m</w:t>
-      </w:r>
-      <w:r>
-        <w:t>ag je daar een dier voor gebruiken ja of nee?</w:t>
-      </w:r>
-      <w:r>
-        <w:t>’.</w:t>
-      </w:r>
-      <w:r>
-        <w:t xml:space="preserve"> </w:t>
-      </w:r>
-      <w:r>
-        <w:t>D</w:t>
-      </w:r>
-      <w:r>
-        <w:t xml:space="preserve">aar </w:t>
-      </w:r>
-      <w:r>
-        <w:t>kijken</w:t>
-      </w:r>
-      <w:r>
-        <w:t xml:space="preserve"> </w:t>
-      </w:r>
-      <w:r>
-        <w:t>m</w:t>
-      </w:r>
-      <w:r>
-        <w:t xml:space="preserve">ensen </w:t>
-      </w:r>
-      <w:r>
-        <w:t>n</w:t>
-      </w:r>
-      <w:r>
-        <w:t>atuurlijk gewoon heel verschillend tegenaan</w:t>
-      </w:r>
-      <w:r>
-        <w:t>, dat maakt het vooral een</w:t>
-      </w:r>
-      <w:r>
-        <w:t xml:space="preserve"> beladen vraa</w:t>
-      </w:r>
-      <w:r>
-        <w:t>g</w:t>
-      </w:r>
-      <w:r>
-        <w:t xml:space="preserve"> legt Isabelle uit</w:t>
-      </w:r>
-      <w:r>
-        <w:t>.</w:t>
-      </w:r>
-      <w:r>
-        <w:t xml:space="preserve"> </w:t>
-      </w:r>
-      <w:r>
-        <w:t>Varkens worden nu voornamelijk gebruikt in de vleesindustrie wat voor veel een minder mooi doel is dan het redden van een mensenleven. Deze varkens moeten ook aan een strikte levensstijl gehouden worden, ze moeten namelijk zo hygienisch en steriel mogelijk zijn. Ze kunnen niet hun natuurlijke gedrag vertonen want dat zou een gevaar zijn voor het succes van de transplantatie. Wel zijn varkens voor veel een minder controversiele keuzen dan apen voor xenotransplantatie omdat mensen al gewend zijn deze in grote hoeveelheden te houden.</w:t>
-      </w:r>
-    </w:p>
-    <w:p>
-      <w:r>
-        <w:t>Past xenotherapie in een maatschappij waarbij een ontkoppeling van dierlijke producten steeds meer aandrijving krijgt. Isabelle vertelt dat ze dit ook ziet, ‘we willen nu al minder gebruik maken van dieren, is dit wel een technologie waar je echt op moet inzetten?’ We kunnen het ook zien als een tussenoplossing om met de huidige technologie het tekort op te vangen totdat we het weer kunnen oplossen. Ze merkte ook tijdens haar onderzoek veel verdeeldheid tussen respondenten, mensen waren absoluut tegen en vonden dat je een dier niet zo kan gebruiken en maakte zich zorgen over dierenwelzijn. Of risico’s van Zoönose. Dit is de verspreiding van ziektes door innig contact tussen soorten wat bijvoorbeeld heeft geleid tot de COVID-19 pandemie. Meeste mensen zijn wel erg positief over het feit dat dit grote positieve gevolgen kan hebben voor mensen die problemen door het donortekort hebb</w:t>
-      </w:r>
-      <w:r>
-        <w:t>en.</w:t>
-      </w:r>
-    </w:p>
+        <w:t>Beeld:</w:t>
+      </w:r>
+    </w:p>
+    <w:p/>
     <w:sectPr>
       <w:pgSz w:w="12240" w:h="15840"/>
       <w:pgMar w:top="1440" w:right="1440" w:bottom="1440" w:left="1440" w:header="720" w:footer="720" w:gutter="0"/>

</xml_diff>